<commit_message>
Agrego contenido al archivo Inscripción a una materia
</commit_message>
<xml_diff>
--- a/Documentacion/Inscripcion a una materia.docx
+++ b/Documentacion/Inscripcion a una materia.docx
@@ -5,15 +5,295 @@
     <w:p>
       <w:pPr>
         <w:rPr>
-          <w:lang w:val="es-ES"/>
-        </w:rPr>
-      </w:pPr>
-      <w:r>
-        <w:rPr>
-          <w:lang w:val="es-ES"/>
-        </w:rPr>
-        <w:t>Inscripcion a una materia</w:t>
-      </w:r>
+          <w:sz w:val="36"/>
+          <w:szCs w:val="36"/>
+          <w:lang w:val="es-ES"/>
+        </w:rPr>
+      </w:pPr>
+      <w:proofErr w:type="spellStart"/>
+      <w:r>
+        <w:rPr>
+          <w:sz w:val="36"/>
+          <w:szCs w:val="36"/>
+          <w:lang w:val="es-ES"/>
+        </w:rPr>
+        <w:t>Inscripcio</w:t>
+      </w:r>
+      <w:r>
+        <w:rPr>
+          <w:sz w:val="36"/>
+          <w:szCs w:val="36"/>
+          <w:lang w:val="es-ES"/>
+        </w:rPr>
+        <w:t>n</w:t>
+      </w:r>
+      <w:proofErr w:type="spellEnd"/>
+      <w:r>
+        <w:rPr>
+          <w:sz w:val="36"/>
+          <w:szCs w:val="36"/>
+          <w:lang w:val="es-ES"/>
+        </w:rPr>
+        <w:t xml:space="preserve"> a una materia</w:t>
+      </w:r>
+    </w:p>
+    <w:p>
+      <w:pPr>
+        <w:pStyle w:val="ListParagraph"/>
+        <w:numPr>
+          <w:ilvl w:val="0"/>
+          <w:numId w:val="1"/>
+        </w:numPr>
+        <w:rPr>
+          <w:lang w:val="es-ES"/>
+        </w:rPr>
+      </w:pPr>
+      <w:r>
+        <w:rPr>
+          <w:lang w:val="es-ES"/>
+        </w:rPr>
+        <w:t xml:space="preserve">Ingresar al SIU </w:t>
+      </w:r>
+      <w:proofErr w:type="spellStart"/>
+      <w:r>
+        <w:rPr>
+          <w:lang w:val="es-ES"/>
+        </w:rPr>
+        <w:t>Guarani</w:t>
+      </w:r>
+      <w:proofErr w:type="spellEnd"/>
+      <w:r>
+        <w:rPr>
+          <w:lang w:val="es-ES"/>
+        </w:rPr>
+        <w:t xml:space="preserve">  de grado con usuario y contraseña </w:t>
+      </w:r>
+    </w:p>
+    <w:p>
+      <w:pPr>
+        <w:pStyle w:val="ListParagraph"/>
+        <w:numPr>
+          <w:ilvl w:val="0"/>
+          <w:numId w:val="1"/>
+        </w:numPr>
+        <w:rPr>
+          <w:lang w:val="es-ES"/>
+        </w:rPr>
+      </w:pPr>
+      <w:r>
+        <w:rPr>
+          <w:lang w:val="es-ES"/>
+        </w:rPr>
+        <w:t xml:space="preserve">Ir a la solapa </w:t>
+      </w:r>
+      <w:proofErr w:type="spellStart"/>
+      <w:r>
+        <w:rPr>
+          <w:lang w:val="es-ES"/>
+        </w:rPr>
+        <w:t>Inscripcion</w:t>
+      </w:r>
+      <w:proofErr w:type="spellEnd"/>
+      <w:r>
+        <w:rPr>
+          <w:lang w:val="es-ES"/>
+        </w:rPr>
+        <w:t xml:space="preserve"> a materias e inscribirte a todas aquellas que vas a cursar</w:t>
+      </w:r>
+    </w:p>
+    <w:p>
+      <w:pPr>
+        <w:pStyle w:val="ListParagraph"/>
+        <w:rPr>
+          <w:noProof/>
+          <w:lang w:eastAsia="es-AR"/>
+        </w:rPr>
+      </w:pPr>
+    </w:p>
+    <w:p>
+      <w:pPr>
+        <w:pStyle w:val="ListParagraph"/>
+        <w:rPr>
+          <w:noProof/>
+          <w:lang w:eastAsia="es-AR"/>
+        </w:rPr>
+      </w:pPr>
+    </w:p>
+    <w:p>
+      <w:pPr>
+        <w:pStyle w:val="ListParagraph"/>
+        <w:rPr>
+          <w:lang w:val="es-ES"/>
+        </w:rPr>
+      </w:pPr>
+      <w:r>
+        <w:rPr>
+          <w:noProof/>
+          <w:lang w:eastAsia="es-AR"/>
+        </w:rPr>
+        <w:drawing>
+          <wp:inline distT="0" distB="0" distL="0" distR="0" wp14:anchorId="352C9D6E" wp14:editId="0BA06805">
+            <wp:extent cx="3755409" cy="2111408"/>
+            <wp:effectExtent l="0" t="0" r="0" b="3175"/>
+            <wp:docPr id="1" name="Picture 1"/>
+            <wp:cNvGraphicFramePr>
+              <a:graphicFrameLocks xmlns:a="http://schemas.openxmlformats.org/drawingml/2006/main" noChangeAspect="1"/>
+            </wp:cNvGraphicFramePr>
+            <a:graphic xmlns:a="http://schemas.openxmlformats.org/drawingml/2006/main">
+              <a:graphicData uri="http://schemas.openxmlformats.org/drawingml/2006/picture">
+                <pic:pic xmlns:pic="http://schemas.openxmlformats.org/drawingml/2006/picture">
+                  <pic:nvPicPr>
+                    <pic:cNvPr id="0" name=""/>
+                    <pic:cNvPicPr/>
+                  </pic:nvPicPr>
+                  <pic:blipFill>
+                    <a:blip r:embed="rId6"/>
+                    <a:stretch>
+                      <a:fillRect/>
+                    </a:stretch>
+                  </pic:blipFill>
+                  <pic:spPr>
+                    <a:xfrm>
+                      <a:off x="0" y="0"/>
+                      <a:ext cx="3762974" cy="2115661"/>
+                    </a:xfrm>
+                    <a:prstGeom prst="rect">
+                      <a:avLst/>
+                    </a:prstGeom>
+                  </pic:spPr>
+                </pic:pic>
+              </a:graphicData>
+            </a:graphic>
+          </wp:inline>
+        </w:drawing>
+      </w:r>
+    </w:p>
+    <w:p>
+      <w:pPr>
+        <w:rPr>
+          <w:lang w:val="es-ES"/>
+        </w:rPr>
+      </w:pPr>
+    </w:p>
+    <w:p>
+      <w:pPr>
+        <w:pStyle w:val="ListParagraph"/>
+        <w:numPr>
+          <w:ilvl w:val="0"/>
+          <w:numId w:val="1"/>
+        </w:numPr>
+        <w:tabs>
+          <w:tab w:val="left" w:pos="6421"/>
+        </w:tabs>
+        <w:rPr>
+          <w:lang w:val="es-ES"/>
+        </w:rPr>
+      </w:pPr>
+      <w:r>
+        <w:rPr>
+          <w:lang w:val="es-ES"/>
+        </w:rPr>
+        <w:t xml:space="preserve">Una vez que te inscribiste en las materias, </w:t>
+      </w:r>
+      <w:proofErr w:type="spellStart"/>
+      <w:r>
+        <w:rPr>
+          <w:lang w:val="es-ES"/>
+        </w:rPr>
+        <w:t>seras</w:t>
+      </w:r>
+      <w:proofErr w:type="spellEnd"/>
+      <w:r>
+        <w:rPr>
+          <w:lang w:val="es-ES"/>
+        </w:rPr>
+        <w:t xml:space="preserve"> matriculado a las aulas en </w:t>
+      </w:r>
+      <w:proofErr w:type="spellStart"/>
+      <w:r>
+        <w:rPr>
+          <w:lang w:val="es-ES"/>
+        </w:rPr>
+        <w:t>moodle</w:t>
+      </w:r>
+      <w:proofErr w:type="spellEnd"/>
+      <w:r>
+        <w:rPr>
+          <w:lang w:val="es-ES"/>
+        </w:rPr>
+        <w:t xml:space="preserve"> y/o </w:t>
+      </w:r>
+      <w:proofErr w:type="spellStart"/>
+      <w:r>
+        <w:rPr>
+          <w:lang w:val="es-ES"/>
+        </w:rPr>
+        <w:t>clasroom</w:t>
+      </w:r>
+      <w:proofErr w:type="spellEnd"/>
+    </w:p>
+    <w:p>
+      <w:pPr>
+        <w:pStyle w:val="ListParagraph"/>
+        <w:numPr>
+          <w:ilvl w:val="0"/>
+          <w:numId w:val="1"/>
+        </w:numPr>
+        <w:tabs>
+          <w:tab w:val="left" w:pos="6421"/>
+        </w:tabs>
+        <w:rPr>
+          <w:lang w:val="es-ES"/>
+        </w:rPr>
+      </w:pPr>
+      <w:r>
+        <w:rPr>
+          <w:lang w:val="es-ES"/>
+        </w:rPr>
+        <w:t xml:space="preserve">Es muy importante anotarte en el SIU </w:t>
+      </w:r>
+      <w:proofErr w:type="spellStart"/>
+      <w:r>
+        <w:rPr>
+          <w:lang w:val="es-ES"/>
+        </w:rPr>
+        <w:t>Guarani</w:t>
+      </w:r>
+      <w:proofErr w:type="spellEnd"/>
+      <w:r>
+        <w:rPr>
+          <w:lang w:val="es-ES"/>
+        </w:rPr>
+        <w:t>, ya que ahí es donde se registra el avance de tu carrera</w:t>
+      </w:r>
+    </w:p>
+    <w:p>
+      <w:pPr>
+        <w:pStyle w:val="ListParagraph"/>
+        <w:numPr>
+          <w:ilvl w:val="0"/>
+          <w:numId w:val="1"/>
+        </w:numPr>
+        <w:tabs>
+          <w:tab w:val="left" w:pos="6421"/>
+        </w:tabs>
+        <w:rPr>
+          <w:lang w:val="es-ES"/>
+        </w:rPr>
+      </w:pPr>
+      <w:r>
+        <w:rPr>
+          <w:lang w:val="es-ES"/>
+        </w:rPr>
+        <w:t>Estate atento a las fechas de inscripción, ya que cada cuatrimestre tiene un periodo de para realizarlo</w:t>
+      </w:r>
+    </w:p>
+    <w:p>
+      <w:pPr>
+        <w:rPr>
+          <w:lang w:val="es-ES"/>
+        </w:rPr>
+      </w:pPr>
       <w:bookmarkStart w:id="0" w:name="_GoBack"/>
       <w:bookmarkEnd w:id="0"/>
     </w:p>
@@ -25,6 +305,126 @@
     </w:sectPr>
   </w:body>
 </w:document>
+</file>
+
+<file path=word/numbering.xml><?xml version="1.0" encoding="utf-8"?>
+<w:numbering xmlns:wpc="http://schemas.microsoft.com/office/word/2010/wordprocessingCanvas" xmlns:mc="http://schemas.openxmlformats.org/markup-compatibility/2006" xmlns:o="urn:schemas-microsoft-com:office:office" xmlns:r="http://schemas.openxmlformats.org/officeDocument/2006/relationships" xmlns:m="http://schemas.openxmlformats.org/officeDocument/2006/math" xmlns:v="urn:schemas-microsoft-com:vml" xmlns:wp14="http://schemas.microsoft.com/office/word/2010/wordprocessingDrawing" xmlns:wp="http://schemas.openxmlformats.org/drawingml/2006/wordprocessingDrawing" xmlns:w10="urn:schemas-microsoft-com:office:word" xmlns:w="http://schemas.openxmlformats.org/wordprocessingml/2006/main" xmlns:w14="http://schemas.microsoft.com/office/word/2010/wordml" xmlns:wpg="http://schemas.microsoft.com/office/word/2010/wordprocessingGroup" xmlns:wpi="http://schemas.microsoft.com/office/word/2010/wordprocessingInk" xmlns:wne="http://schemas.microsoft.com/office/word/2006/wordml" xmlns:wps="http://schemas.microsoft.com/office/word/2010/wordprocessingShape" mc:Ignorable="w14 wp14">
+  <w:abstractNum w:abstractNumId="0">
+    <w:nsid w:val="014B4764"/>
+    <w:multiLevelType w:val="hybridMultilevel"/>
+    <w:tmpl w:val="974A6B4A"/>
+    <w:lvl w:ilvl="0" w:tplc="74EA9A8C">
+      <w:numFmt w:val="bullet"/>
+      <w:lvlText w:val="-"/>
+      <w:lvlJc w:val="left"/>
+      <w:pPr>
+        <w:ind w:left="720" w:hanging="360"/>
+      </w:pPr>
+      <w:rPr>
+        <w:rFonts w:ascii="Calibri" w:eastAsiaTheme="minorHAnsi" w:hAnsi="Calibri" w:cs="Calibri" w:hint="default"/>
+      </w:rPr>
+    </w:lvl>
+    <w:lvl w:ilvl="1" w:tplc="2C0A0003" w:tentative="1">
+      <w:start w:val="1"/>
+      <w:numFmt w:val="bullet"/>
+      <w:lvlText w:val="o"/>
+      <w:lvlJc w:val="left"/>
+      <w:pPr>
+        <w:ind w:left="1440" w:hanging="360"/>
+      </w:pPr>
+      <w:rPr>
+        <w:rFonts w:ascii="Courier New" w:hAnsi="Courier New" w:cs="Courier New" w:hint="default"/>
+      </w:rPr>
+    </w:lvl>
+    <w:lvl w:ilvl="2" w:tplc="2C0A0005" w:tentative="1">
+      <w:start w:val="1"/>
+      <w:numFmt w:val="bullet"/>
+      <w:lvlText w:val=""/>
+      <w:lvlJc w:val="left"/>
+      <w:pPr>
+        <w:ind w:left="2160" w:hanging="360"/>
+      </w:pPr>
+      <w:rPr>
+        <w:rFonts w:ascii="Wingdings" w:hAnsi="Wingdings" w:hint="default"/>
+      </w:rPr>
+    </w:lvl>
+    <w:lvl w:ilvl="3" w:tplc="2C0A0001" w:tentative="1">
+      <w:start w:val="1"/>
+      <w:numFmt w:val="bullet"/>
+      <w:lvlText w:val=""/>
+      <w:lvlJc w:val="left"/>
+      <w:pPr>
+        <w:ind w:left="2880" w:hanging="360"/>
+      </w:pPr>
+      <w:rPr>
+        <w:rFonts w:ascii="Symbol" w:hAnsi="Symbol" w:hint="default"/>
+      </w:rPr>
+    </w:lvl>
+    <w:lvl w:ilvl="4" w:tplc="2C0A0003" w:tentative="1">
+      <w:start w:val="1"/>
+      <w:numFmt w:val="bullet"/>
+      <w:lvlText w:val="o"/>
+      <w:lvlJc w:val="left"/>
+      <w:pPr>
+        <w:ind w:left="3600" w:hanging="360"/>
+      </w:pPr>
+      <w:rPr>
+        <w:rFonts w:ascii="Courier New" w:hAnsi="Courier New" w:cs="Courier New" w:hint="default"/>
+      </w:rPr>
+    </w:lvl>
+    <w:lvl w:ilvl="5" w:tplc="2C0A0005" w:tentative="1">
+      <w:start w:val="1"/>
+      <w:numFmt w:val="bullet"/>
+      <w:lvlText w:val=""/>
+      <w:lvlJc w:val="left"/>
+      <w:pPr>
+        <w:ind w:left="4320" w:hanging="360"/>
+      </w:pPr>
+      <w:rPr>
+        <w:rFonts w:ascii="Wingdings" w:hAnsi="Wingdings" w:hint="default"/>
+      </w:rPr>
+    </w:lvl>
+    <w:lvl w:ilvl="6" w:tplc="2C0A0001" w:tentative="1">
+      <w:start w:val="1"/>
+      <w:numFmt w:val="bullet"/>
+      <w:lvlText w:val=""/>
+      <w:lvlJc w:val="left"/>
+      <w:pPr>
+        <w:ind w:left="5040" w:hanging="360"/>
+      </w:pPr>
+      <w:rPr>
+        <w:rFonts w:ascii="Symbol" w:hAnsi="Symbol" w:hint="default"/>
+      </w:rPr>
+    </w:lvl>
+    <w:lvl w:ilvl="7" w:tplc="2C0A0003" w:tentative="1">
+      <w:start w:val="1"/>
+      <w:numFmt w:val="bullet"/>
+      <w:lvlText w:val="o"/>
+      <w:lvlJc w:val="left"/>
+      <w:pPr>
+        <w:ind w:left="5760" w:hanging="360"/>
+      </w:pPr>
+      <w:rPr>
+        <w:rFonts w:ascii="Courier New" w:hAnsi="Courier New" w:cs="Courier New" w:hint="default"/>
+      </w:rPr>
+    </w:lvl>
+    <w:lvl w:ilvl="8" w:tplc="2C0A0005" w:tentative="1">
+      <w:start w:val="1"/>
+      <w:numFmt w:val="bullet"/>
+      <w:lvlText w:val=""/>
+      <w:lvlJc w:val="left"/>
+      <w:pPr>
+        <w:ind w:left="6480" w:hanging="360"/>
+      </w:pPr>
+      <w:rPr>
+        <w:rFonts w:ascii="Wingdings" w:hAnsi="Wingdings" w:hint="default"/>
+      </w:rPr>
+    </w:lvl>
+  </w:abstractNum>
+  <w:num w:numId="1">
+    <w:abstractNumId w:val="0"/>
+  </w:num>
+</w:numbering>
 </file>
 
 <file path=word/styles.xml><?xml version="1.0" encoding="utf-8"?>
@@ -186,6 +586,7 @@
   <w:style w:type="paragraph" w:default="1" w:styleId="Normal">
     <w:name w:val="Normal"/>
     <w:qFormat/>
+    <w:rsid w:val="00AA4EBE"/>
   </w:style>
   <w:style w:type="character" w:default="1" w:styleId="DefaultParagraphFont">
     <w:name w:val="Default Paragraph Font"/>
@@ -213,6 +614,47 @@
     <w:uiPriority w:val="99"/>
     <w:semiHidden/>
     <w:unhideWhenUsed/>
+  </w:style>
+  <w:style w:type="paragraph" w:styleId="ListParagraph">
+    <w:name w:val="List Paragraph"/>
+    <w:basedOn w:val="Normal"/>
+    <w:uiPriority w:val="34"/>
+    <w:qFormat/>
+    <w:rsid w:val="00AA4EBE"/>
+    <w:pPr>
+      <w:ind w:left="720"/>
+      <w:contextualSpacing/>
+    </w:pPr>
+  </w:style>
+  <w:style w:type="paragraph" w:styleId="BalloonText">
+    <w:name w:val="Balloon Text"/>
+    <w:basedOn w:val="Normal"/>
+    <w:link w:val="BalloonTextChar"/>
+    <w:uiPriority w:val="99"/>
+    <w:semiHidden/>
+    <w:unhideWhenUsed/>
+    <w:rsid w:val="00AA4EBE"/>
+    <w:pPr>
+      <w:spacing w:after="0" w:line="240" w:lineRule="auto"/>
+    </w:pPr>
+    <w:rPr>
+      <w:rFonts w:ascii="Tahoma" w:hAnsi="Tahoma" w:cs="Tahoma"/>
+      <w:sz w:val="16"/>
+      <w:szCs w:val="16"/>
+    </w:rPr>
+  </w:style>
+  <w:style w:type="character" w:customStyle="1" w:styleId="BalloonTextChar">
+    <w:name w:val="Balloon Text Char"/>
+    <w:basedOn w:val="DefaultParagraphFont"/>
+    <w:link w:val="BalloonText"/>
+    <w:uiPriority w:val="99"/>
+    <w:semiHidden/>
+    <w:rsid w:val="00AA4EBE"/>
+    <w:rPr>
+      <w:rFonts w:ascii="Tahoma" w:hAnsi="Tahoma" w:cs="Tahoma"/>
+      <w:sz w:val="16"/>
+      <w:szCs w:val="16"/>
+    </w:rPr>
   </w:style>
 </w:styles>
 </file>
@@ -376,6 +818,7 @@
   <w:style w:type="paragraph" w:default="1" w:styleId="Normal">
     <w:name w:val="Normal"/>
     <w:qFormat/>
+    <w:rsid w:val="00AA4EBE"/>
   </w:style>
   <w:style w:type="character" w:default="1" w:styleId="DefaultParagraphFont">
     <w:name w:val="Default Paragraph Font"/>
@@ -403,6 +846,47 @@
     <w:uiPriority w:val="99"/>
     <w:semiHidden/>
     <w:unhideWhenUsed/>
+  </w:style>
+  <w:style w:type="paragraph" w:styleId="ListParagraph">
+    <w:name w:val="List Paragraph"/>
+    <w:basedOn w:val="Normal"/>
+    <w:uiPriority w:val="34"/>
+    <w:qFormat/>
+    <w:rsid w:val="00AA4EBE"/>
+    <w:pPr>
+      <w:ind w:left="720"/>
+      <w:contextualSpacing/>
+    </w:pPr>
+  </w:style>
+  <w:style w:type="paragraph" w:styleId="BalloonText">
+    <w:name w:val="Balloon Text"/>
+    <w:basedOn w:val="Normal"/>
+    <w:link w:val="BalloonTextChar"/>
+    <w:uiPriority w:val="99"/>
+    <w:semiHidden/>
+    <w:unhideWhenUsed/>
+    <w:rsid w:val="00AA4EBE"/>
+    <w:pPr>
+      <w:spacing w:after="0" w:line="240" w:lineRule="auto"/>
+    </w:pPr>
+    <w:rPr>
+      <w:rFonts w:ascii="Tahoma" w:hAnsi="Tahoma" w:cs="Tahoma"/>
+      <w:sz w:val="16"/>
+      <w:szCs w:val="16"/>
+    </w:rPr>
+  </w:style>
+  <w:style w:type="character" w:customStyle="1" w:styleId="BalloonTextChar">
+    <w:name w:val="Balloon Text Char"/>
+    <w:basedOn w:val="DefaultParagraphFont"/>
+    <w:link w:val="BalloonText"/>
+    <w:uiPriority w:val="99"/>
+    <w:semiHidden/>
+    <w:rsid w:val="00AA4EBE"/>
+    <w:rPr>
+      <w:rFonts w:ascii="Tahoma" w:hAnsi="Tahoma" w:cs="Tahoma"/>
+      <w:sz w:val="16"/>
+      <w:szCs w:val="16"/>
+    </w:rPr>
   </w:style>
 </w:styles>
 </file>

</xml_diff>

<commit_message>
Corrigo los errores del archivo
</commit_message>
<xml_diff>
--- a/Documentacion/Inscripcion a una materia.docx
+++ b/Documentacion/Inscripcion a una materia.docx
@@ -10,14 +10,13 @@
           <w:lang w:val="es-ES"/>
         </w:rPr>
       </w:pPr>
-      <w:proofErr w:type="spellStart"/>
       <w:r>
         <w:rPr>
           <w:sz w:val="36"/>
           <w:szCs w:val="36"/>
           <w:lang w:val="es-ES"/>
         </w:rPr>
-        <w:t>Inscripcio</w:t>
+        <w:t>Inscripció</w:t>
       </w:r>
       <w:r>
         <w:rPr>
@@ -27,7 +26,6 @@
         </w:rPr>
         <w:t>n</w:t>
       </w:r>
-      <w:proofErr w:type="spellEnd"/>
       <w:r>
         <w:rPr>
           <w:sz w:val="36"/>
@@ -54,14 +52,12 @@
         </w:rPr>
         <w:t xml:space="preserve">Ingresar al SIU </w:t>
       </w:r>
-      <w:proofErr w:type="spellStart"/>
-      <w:r>
-        <w:rPr>
-          <w:lang w:val="es-ES"/>
-        </w:rPr>
-        <w:t>Guarani</w:t>
-      </w:r>
-      <w:proofErr w:type="spellEnd"/>
+      <w:r>
+        <w:rPr>
+          <w:lang w:val="es-ES"/>
+        </w:rPr>
+        <w:t>Guaraní</w:t>
+      </w:r>
       <w:r>
         <w:rPr>
           <w:lang w:val="es-ES"/>
@@ -86,14 +82,12 @@
         </w:rPr>
         <w:t xml:space="preserve">Ir a la solapa </w:t>
       </w:r>
-      <w:proofErr w:type="spellStart"/>
-      <w:r>
-        <w:rPr>
-          <w:lang w:val="es-ES"/>
-        </w:rPr>
-        <w:t>Inscripcion</w:t>
-      </w:r>
-      <w:proofErr w:type="spellEnd"/>
+      <w:r>
+        <w:rPr>
+          <w:lang w:val="es-ES"/>
+        </w:rPr>
+        <w:t>Inscripción</w:t>
+      </w:r>
       <w:r>
         <w:rPr>
           <w:lang w:val="es-ES"/>
@@ -195,14 +189,12 @@
         </w:rPr>
         <w:t xml:space="preserve">Una vez que te inscribiste en las materias, </w:t>
       </w:r>
-      <w:proofErr w:type="spellStart"/>
-      <w:r>
-        <w:rPr>
-          <w:lang w:val="es-ES"/>
-        </w:rPr>
-        <w:t>seras</w:t>
-      </w:r>
-      <w:proofErr w:type="spellEnd"/>
+      <w:r>
+        <w:rPr>
+          <w:lang w:val="es-ES"/>
+        </w:rPr>
+        <w:t>serás</w:t>
+      </w:r>
       <w:r>
         <w:rPr>
           <w:lang w:val="es-ES"/>
@@ -252,14 +244,12 @@
         </w:rPr>
         <w:t xml:space="preserve">Es muy importante anotarte en el SIU </w:t>
       </w:r>
-      <w:proofErr w:type="spellStart"/>
-      <w:r>
-        <w:rPr>
-          <w:lang w:val="es-ES"/>
-        </w:rPr>
-        <w:t>Guarani</w:t>
-      </w:r>
-      <w:proofErr w:type="spellEnd"/>
+      <w:r>
+        <w:rPr>
+          <w:lang w:val="es-ES"/>
+        </w:rPr>
+        <w:t>Guaraní</w:t>
+      </w:r>
       <w:r>
         <w:rPr>
           <w:lang w:val="es-ES"/>

</xml_diff>

<commit_message>
Corrijo errores ortográficos y de redacción
</commit_message>
<xml_diff>
--- a/Documentacion/Inscripcion a una materia.docx
+++ b/Documentacion/Inscripcion a una materia.docx
@@ -50,7 +50,13 @@
         <w:rPr>
           <w:lang w:val="es-ES"/>
         </w:rPr>
-        <w:t xml:space="preserve">Ingresar al SIU </w:t>
+        <w:t>Ingresa</w:t>
+      </w:r>
+      <w:r>
+        <w:rPr>
+          <w:lang w:val="es-ES"/>
+        </w:rPr>
+        <w:t xml:space="preserve"> al SIU </w:t>
       </w:r>
       <w:r>
         <w:rPr>
@@ -275,7 +281,19 @@
         <w:rPr>
           <w:lang w:val="es-ES"/>
         </w:rPr>
-        <w:t>Estate atento a las fechas de inscripción, ya que cada cuatrimestre tiene un periodo de para realizarlo</w:t>
+        <w:t>Estate atento a las fechas de inscripción, ya que cada c</w:t>
+      </w:r>
+      <w:r>
+        <w:rPr>
+          <w:lang w:val="es-ES"/>
+        </w:rPr>
+        <w:t xml:space="preserve">uatrimestre tiene un periodo </w:t>
+      </w:r>
+      <w:r>
+        <w:rPr>
+          <w:lang w:val="es-ES"/>
+        </w:rPr>
+        <w:t>para realizarlo</w:t>
       </w:r>
     </w:p>
     <w:p>

</xml_diff>

<commit_message>
Agrego información al documento Inscripción a una materia
</commit_message>
<xml_diff>
--- a/Documentacion/Inscripcion a una materia.docx
+++ b/Documentacion/Inscripcion a una materia.docx
@@ -56,6 +56,14 @@
         <w:rPr>
           <w:lang w:val="es-ES"/>
         </w:rPr>
+        <w:t xml:space="preserve">r </w:t>
+      </w:r>
+      <w:bookmarkStart w:id="0" w:name="_GoBack"/>
+      <w:bookmarkEnd w:id="0"/>
+      <w:r>
+        <w:rPr>
+          <w:lang w:val="es-ES"/>
+        </w:rPr>
         <w:t xml:space="preserve"> al SIU </w:t>
       </w:r>
       <w:r>
@@ -70,6 +78,35 @@
         </w:rPr>
         <w:t xml:space="preserve">  de grado con usuario y contraseña </w:t>
       </w:r>
+      <w:r>
+        <w:rPr>
+          <w:lang w:val="es-ES"/>
+        </w:rPr>
+        <w:t xml:space="preserve"> (link </w:t>
+      </w:r>
+      <w:hyperlink r:id="rId6" w:history="1">
+        <w:r>
+          <w:rPr>
+            <w:rStyle w:val="Hyperlink"/>
+            <w:lang w:val="es-ES"/>
+          </w:rPr>
+          <w:t>https://web.exa.unicen.edu.ar/es/estudios/acceso-siu-guarani</w:t>
+        </w:r>
+      </w:hyperlink>
+      <w:r>
+        <w:rPr>
+          <w:lang w:val="es-ES"/>
+        </w:rPr>
+        <w:t>)</w:t>
+      </w:r>
+    </w:p>
+    <w:p>
+      <w:pPr>
+        <w:pStyle w:val="ListParagraph"/>
+        <w:rPr>
+          <w:lang w:val="es-ES"/>
+        </w:rPr>
+      </w:pPr>
     </w:p>
     <w:p>
       <w:pPr>
@@ -147,7 +184,7 @@
                     <pic:cNvPicPr/>
                   </pic:nvPicPr>
                   <pic:blipFill>
-                    <a:blip r:embed="rId6"/>
+                    <a:blip r:embed="rId7"/>
                     <a:stretch>
                       <a:fillRect/>
                     </a:stretch>
@@ -302,8 +339,6 @@
           <w:lang w:val="es-ES"/>
         </w:rPr>
       </w:pPr>
-      <w:bookmarkStart w:id="0" w:name="_GoBack"/>
-      <w:bookmarkEnd w:id="0"/>
     </w:p>
     <w:sectPr>
       <w:pgSz w:w="11906" w:h="16838"/>
@@ -664,6 +699,17 @@
       <w:szCs w:val="16"/>
     </w:rPr>
   </w:style>
+  <w:style w:type="character" w:styleId="Hyperlink">
+    <w:name w:val="Hyperlink"/>
+    <w:basedOn w:val="DefaultParagraphFont"/>
+    <w:uiPriority w:val="99"/>
+    <w:unhideWhenUsed/>
+    <w:rsid w:val="002E6AAF"/>
+    <w:rPr>
+      <w:color w:val="0000FF" w:themeColor="hyperlink"/>
+      <w:u w:val="single"/>
+    </w:rPr>
+  </w:style>
 </w:styles>
 </file>
 
@@ -894,6 +940,17 @@
       <w:rFonts w:ascii="Tahoma" w:hAnsi="Tahoma" w:cs="Tahoma"/>
       <w:sz w:val="16"/>
       <w:szCs w:val="16"/>
+    </w:rPr>
+  </w:style>
+  <w:style w:type="character" w:styleId="Hyperlink">
+    <w:name w:val="Hyperlink"/>
+    <w:basedOn w:val="DefaultParagraphFont"/>
+    <w:uiPriority w:val="99"/>
+    <w:unhideWhenUsed/>
+    <w:rsid w:val="002E6AAF"/>
+    <w:rPr>
+      <w:color w:val="0000FF" w:themeColor="hyperlink"/>
+      <w:u w:val="single"/>
     </w:rPr>
   </w:style>
 </w:styles>

</xml_diff>